<commit_message>
Remove Web elements to separate branch
</commit_message>
<xml_diff>
--- a/docs/Sports Administrator Installation.docx
+++ b/docs/Sports Administrator Installation.docx
@@ -171,15 +171,7 @@
         <w:rPr>
           <w:lang w:val="en-AU"/>
         </w:rPr>
-        <w:t>is designe</w:t>
-      </w:r>
-      <w:bookmarkStart w:id="0" w:name="_GoBack"/>
-      <w:bookmarkEnd w:id="0"/>
-      <w:r>
-        <w:rPr>
-          <w:lang w:val="en-AU"/>
-        </w:rPr>
-        <w:t>d</w:t>
+        <w:t>is designed</w:t>
       </w:r>
       <w:proofErr w:type="gramEnd"/>
       <w:r>
@@ -1619,7 +1611,7 @@
         </w:rPr>
         <w:drawing>
           <wp:inline distT="0" distB="0" distL="0" distR="0">
-            <wp:extent cx="3733800" cy="2800350"/>
+            <wp:extent cx="3733800" cy="2733581"/>
             <wp:effectExtent l="0" t="0" r="0" b="0"/>
             <wp:docPr id="3" name="Picture 3"/>
             <wp:cNvGraphicFramePr>
@@ -1642,7 +1634,6 @@
                         </a:ext>
                       </a:extLst>
                     </a:blip>
-                    <a:srcRect/>
                     <a:stretch>
                       <a:fillRect/>
                     </a:stretch>
@@ -1650,7 +1641,7 @@
                   <pic:spPr bwMode="auto">
                     <a:xfrm>
                       <a:off x="0" y="0"/>
-                      <a:ext cx="3733800" cy="2800350"/>
+                      <a:ext cx="3733800" cy="2733581"/>
                     </a:xfrm>
                     <a:prstGeom prst="rect">
                       <a:avLst/>
@@ -2122,6 +2113,7 @@
           <w:lang w:val="en-AU"/>
         </w:rPr>
       </w:pPr>
+      <w:bookmarkStart w:id="0" w:name="_GoBack"/>
       <w:r>
         <w:rPr>
           <w:noProof/>
@@ -2130,7 +2122,7 @@
         </w:rPr>
         <w:drawing>
           <wp:inline distT="0" distB="0" distL="0" distR="0">
-            <wp:extent cx="3505200" cy="2628900"/>
+            <wp:extent cx="3030485" cy="2628900"/>
             <wp:effectExtent l="0" t="0" r="0" b="0"/>
             <wp:docPr id="4" name="Picture 4"/>
             <wp:cNvGraphicFramePr>
@@ -2146,14 +2138,13 @@
                     </pic:cNvPicPr>
                   </pic:nvPicPr>
                   <pic:blipFill>
-                    <a:blip r:embed="rId8">
+                    <a:blip r:embed="rId8" cstate="print">
                       <a:extLst>
                         <a:ext uri="{28A0092B-C50C-407E-A947-70E740481C1C}">
                           <a14:useLocalDpi xmlns:a14="http://schemas.microsoft.com/office/drawing/2010/main" val="0"/>
                         </a:ext>
                       </a:extLst>
                     </a:blip>
-                    <a:srcRect/>
                     <a:stretch>
                       <a:fillRect/>
                     </a:stretch>
@@ -2161,7 +2152,7 @@
                   <pic:spPr bwMode="auto">
                     <a:xfrm>
                       <a:off x="0" y="0"/>
-                      <a:ext cx="3505200" cy="2628900"/>
+                      <a:ext cx="3030485" cy="2628900"/>
                     </a:xfrm>
                     <a:prstGeom prst="rect">
                       <a:avLst/>
@@ -2177,6 +2168,7 @@
           </wp:inline>
         </w:drawing>
       </w:r>
+      <w:bookmarkEnd w:id="0"/>
     </w:p>
     <w:p>
       <w:pPr>

</xml_diff>